<commit_message>
Update progress documentation through Monday 17th April 2023
</commit_message>
<xml_diff>
--- a/doc/Miscellaneous/FYP Final Report New Plan.docx
+++ b/doc/Miscellaneous/FYP Final Report New Plan.docx
@@ -1,6 +1,6 @@
 
 <file path=word/document.xml><?xml version="1.0" encoding="utf-8"?>
-<w:document xmlns:wpc="http://schemas.microsoft.com/office/word/2010/wordprocessingCanvas" xmlns:cx="http://schemas.microsoft.com/office/drawing/2014/chartex" xmlns:cx1="http://schemas.microsoft.com/office/drawing/2015/9/8/chartex" xmlns:cx2="http://schemas.microsoft.com/office/drawing/2015/10/21/chartex" xmlns:cx3="http://schemas.microsoft.com/office/drawing/2016/5/9/chartex" xmlns:cx4="http://schemas.microsoft.com/office/drawing/2016/5/10/chartex" xmlns:cx5="http://schemas.microsoft.com/office/drawing/2016/5/11/chartex" xmlns:cx6="http://schemas.microsoft.com/office/drawing/2016/5/12/chartex" xmlns:cx7="http://schemas.microsoft.com/office/drawing/2016/5/13/chartex" xmlns:cx8="http://schemas.microsoft.com/office/drawing/2016/5/14/chartex" xmlns:mc="http://schemas.openxmlformats.org/markup-compatibility/2006" xmlns:aink="http://schemas.microsoft.com/office/drawing/2016/ink" xmlns:am3d="http://schemas.microsoft.com/office/drawing/2017/model3d" xmlns:o="urn:schemas-microsoft-com:office:office" xmlns:oel="http://schemas.microsoft.com/office/2019/extlst" xmlns:r="http://schemas.openxmlformats.org/officeDocument/2006/relationships" xmlns:m="http://schemas.openxmlformats.org/officeDocument/2006/math" xmlns:v="urn:schemas-microsoft-com:vml" xmlns:wp14="http://schemas.microsoft.com/office/word/2010/wordprocessingDrawing" xmlns:wp="http://schemas.openxmlformats.org/drawingml/2006/wordprocessingDrawing" xmlns:w10="urn:schemas-microsoft-com:office:word" xmlns:w="http://schemas.openxmlformats.org/wordprocessingml/2006/main" xmlns:w14="http://schemas.microsoft.com/office/word/2010/wordml" xmlns:w15="http://schemas.microsoft.com/office/word/2012/wordml" xmlns:w16cex="http://schemas.microsoft.com/office/word/2018/wordml/cex" xmlns:w16cid="http://schemas.microsoft.com/office/word/2016/wordml/cid" xmlns:w16="http://schemas.microsoft.com/office/word/2018/wordml" xmlns:w16du="http://schemas.microsoft.com/office/word/2023/wordml/word16du" xmlns:w16sdtdh="http://schemas.microsoft.com/office/word/2020/wordml/sdtdatahash" xmlns:w16se="http://schemas.microsoft.com/office/word/2015/wordml/symex" xmlns:wpg="http://schemas.microsoft.com/office/word/2010/wordprocessingGroup" xmlns:wpi="http://schemas.microsoft.com/office/word/2010/wordprocessingInk" xmlns:wne="http://schemas.microsoft.com/office/word/2006/wordml" xmlns:wps="http://schemas.microsoft.com/office/word/2010/wordprocessingShape" mc:Ignorable="w14 w15 w16se w16cid w16 w16cex w16sdtdh wp14">
+<w:document xmlns:wpc="http://schemas.microsoft.com/office/word/2010/wordprocessingCanvas" xmlns:cx="http://schemas.microsoft.com/office/drawing/2014/chartex" xmlns:cx1="http://schemas.microsoft.com/office/drawing/2015/9/8/chartex" xmlns:cx2="http://schemas.microsoft.com/office/drawing/2015/10/21/chartex" xmlns:cx3="http://schemas.microsoft.com/office/drawing/2016/5/9/chartex" xmlns:cx4="http://schemas.microsoft.com/office/drawing/2016/5/10/chartex" xmlns:cx5="http://schemas.microsoft.com/office/drawing/2016/5/11/chartex" xmlns:cx6="http://schemas.microsoft.com/office/drawing/2016/5/12/chartex" xmlns:cx7="http://schemas.microsoft.com/office/drawing/2016/5/13/chartex" xmlns:cx8="http://schemas.microsoft.com/office/drawing/2016/5/14/chartex" xmlns:mc="http://schemas.openxmlformats.org/markup-compatibility/2006" xmlns:aink="http://schemas.microsoft.com/office/drawing/2016/ink" xmlns:am3d="http://schemas.microsoft.com/office/drawing/2017/model3d" xmlns:o="urn:schemas-microsoft-com:office:office" xmlns:oel="http://schemas.microsoft.com/office/2019/extlst" xmlns:r="http://schemas.openxmlformats.org/officeDocument/2006/relationships" xmlns:m="http://schemas.openxmlformats.org/officeDocument/2006/math" xmlns:v="urn:schemas-microsoft-com:vml" xmlns:wp14="http://schemas.microsoft.com/office/word/2010/wordprocessingDrawing" xmlns:wp="http://schemas.openxmlformats.org/drawingml/2006/wordprocessingDrawing" xmlns:w10="urn:schemas-microsoft-com:office:word" xmlns:w="http://schemas.openxmlformats.org/wordprocessingml/2006/main" xmlns:w14="http://schemas.microsoft.com/office/word/2010/wordml" xmlns:w15="http://schemas.microsoft.com/office/word/2012/wordml" xmlns:w16cex="http://schemas.microsoft.com/office/word/2018/wordml/cex" xmlns:w16cid="http://schemas.microsoft.com/office/word/2016/wordml/cid" xmlns:w16="http://schemas.microsoft.com/office/word/2018/wordml" xmlns:w16sdtdh="http://schemas.microsoft.com/office/word/2020/wordml/sdtdatahash" xmlns:w16se="http://schemas.microsoft.com/office/word/2015/wordml/symex" xmlns:wpg="http://schemas.microsoft.com/office/word/2010/wordprocessingGroup" xmlns:wpi="http://schemas.microsoft.com/office/word/2010/wordprocessingInk" xmlns:wne="http://schemas.microsoft.com/office/word/2006/wordml" xmlns:wps="http://schemas.microsoft.com/office/word/2010/wordprocessingShape" mc:Ignorable="w14 w15 w16se w16cid w16 w16cex w16sdtdh wp14">
   <w:body>
     <w:p>
       <w:pPr>
@@ -249,7 +249,29 @@
           <w:sz w:val="28"/>
           <w:szCs w:val="28"/>
         </w:rPr>
-        <w:t>Background</w:t>
+        <w:t>Project Objectives</w:t>
+      </w:r>
+    </w:p>
+    <w:p>
+      <w:pPr>
+        <w:pStyle w:val="ListParagraph"/>
+        <w:numPr>
+          <w:ilvl w:val="1"/>
+          <w:numId w:val="1"/>
+        </w:numPr>
+        <w:rPr>
+          <w:rFonts w:asciiTheme="majorHAnsi" w:hAnsiTheme="majorHAnsi" w:cstheme="majorHAnsi"/>
+          <w:sz w:val="28"/>
+          <w:szCs w:val="28"/>
+        </w:rPr>
+      </w:pPr>
+      <w:r>
+        <w:rPr>
+          <w:rFonts w:asciiTheme="majorHAnsi" w:hAnsiTheme="majorHAnsi" w:cstheme="majorHAnsi"/>
+          <w:sz w:val="28"/>
+          <w:szCs w:val="28"/>
+        </w:rPr>
+        <w:t>Industrial Partners</w:t>
       </w:r>
     </w:p>
     <w:p>
@@ -279,7 +301,7 @@
           <w:sz w:val="28"/>
           <w:szCs w:val="28"/>
         </w:rPr>
-        <w:t>w</w:t>
+        <w:t>W</w:t>
       </w:r>
       <w:r>
         <w:rPr>
@@ -294,82 +316,6 @@
       <w:pPr>
         <w:pStyle w:val="ListParagraph"/>
         <w:numPr>
-          <w:ilvl w:val="1"/>
-          <w:numId w:val="1"/>
-        </w:numPr>
-        <w:rPr>
-          <w:rFonts w:asciiTheme="majorHAnsi" w:hAnsiTheme="majorHAnsi" w:cstheme="majorHAnsi"/>
-          <w:sz w:val="28"/>
-          <w:szCs w:val="28"/>
-        </w:rPr>
-      </w:pPr>
-      <w:r>
-        <w:rPr>
-          <w:rFonts w:asciiTheme="majorHAnsi" w:hAnsiTheme="majorHAnsi" w:cstheme="majorHAnsi"/>
-          <w:sz w:val="28"/>
-          <w:szCs w:val="28"/>
-        </w:rPr>
-        <w:t xml:space="preserve">Reasons for </w:t>
-      </w:r>
-      <w:r>
-        <w:rPr>
-          <w:rFonts w:asciiTheme="majorHAnsi" w:hAnsiTheme="majorHAnsi" w:cstheme="majorHAnsi"/>
-          <w:sz w:val="28"/>
-          <w:szCs w:val="28"/>
-        </w:rPr>
-        <w:t>p</w:t>
-      </w:r>
-      <w:r>
-        <w:rPr>
-          <w:rFonts w:asciiTheme="majorHAnsi" w:hAnsiTheme="majorHAnsi" w:cstheme="majorHAnsi"/>
-          <w:sz w:val="28"/>
-          <w:szCs w:val="28"/>
-        </w:rPr>
-        <w:t xml:space="preserve">roject </w:t>
-      </w:r>
-      <w:r>
-        <w:rPr>
-          <w:rFonts w:asciiTheme="majorHAnsi" w:hAnsiTheme="majorHAnsi" w:cstheme="majorHAnsi"/>
-          <w:sz w:val="28"/>
-          <w:szCs w:val="28"/>
-        </w:rPr>
-        <w:t>d</w:t>
-      </w:r>
-      <w:r>
-        <w:rPr>
-          <w:rFonts w:asciiTheme="majorHAnsi" w:hAnsiTheme="majorHAnsi" w:cstheme="majorHAnsi"/>
-          <w:sz w:val="28"/>
-          <w:szCs w:val="28"/>
-        </w:rPr>
-        <w:t>evelopment</w:t>
-      </w:r>
-    </w:p>
-    <w:p>
-      <w:pPr>
-        <w:pStyle w:val="ListParagraph"/>
-        <w:numPr>
-          <w:ilvl w:val="1"/>
-          <w:numId w:val="1"/>
-        </w:numPr>
-        <w:rPr>
-          <w:rFonts w:asciiTheme="majorHAnsi" w:hAnsiTheme="majorHAnsi" w:cstheme="majorHAnsi"/>
-          <w:sz w:val="28"/>
-          <w:szCs w:val="28"/>
-        </w:rPr>
-      </w:pPr>
-      <w:r>
-        <w:rPr>
-          <w:rFonts w:asciiTheme="majorHAnsi" w:hAnsiTheme="majorHAnsi" w:cstheme="majorHAnsi"/>
-          <w:sz w:val="28"/>
-          <w:szCs w:val="28"/>
-        </w:rPr>
-        <w:t>Approach to be used?</w:t>
-      </w:r>
-    </w:p>
-    <w:p>
-      <w:pPr>
-        <w:pStyle w:val="ListParagraph"/>
-        <w:numPr>
           <w:ilvl w:val="0"/>
           <w:numId w:val="1"/>
         </w:numPr>
@@ -483,6 +429,72 @@
           <w:sz w:val="28"/>
           <w:szCs w:val="28"/>
         </w:rPr>
+        <w:t>Theory and Background</w:t>
+      </w:r>
+    </w:p>
+    <w:p>
+      <w:pPr>
+        <w:pStyle w:val="ListParagraph"/>
+        <w:numPr>
+          <w:ilvl w:val="1"/>
+          <w:numId w:val="1"/>
+        </w:numPr>
+        <w:rPr>
+          <w:rFonts w:asciiTheme="majorHAnsi" w:hAnsiTheme="majorHAnsi" w:cstheme="majorHAnsi"/>
+          <w:sz w:val="28"/>
+          <w:szCs w:val="28"/>
+        </w:rPr>
+      </w:pPr>
+      <w:r>
+        <w:rPr>
+          <w:rFonts w:asciiTheme="majorHAnsi" w:hAnsiTheme="majorHAnsi" w:cstheme="majorHAnsi"/>
+          <w:sz w:val="28"/>
+          <w:szCs w:val="28"/>
+        </w:rPr>
+        <w:t>DSbD</w:t>
+      </w:r>
+    </w:p>
+    <w:p>
+      <w:pPr>
+        <w:pStyle w:val="ListParagraph"/>
+        <w:numPr>
+          <w:ilvl w:val="1"/>
+          <w:numId w:val="1"/>
+        </w:numPr>
+        <w:rPr>
+          <w:rFonts w:asciiTheme="majorHAnsi" w:hAnsiTheme="majorHAnsi" w:cstheme="majorHAnsi"/>
+          <w:sz w:val="28"/>
+          <w:szCs w:val="28"/>
+        </w:rPr>
+      </w:pPr>
+      <w:r>
+        <w:rPr>
+          <w:rFonts w:asciiTheme="majorHAnsi" w:hAnsiTheme="majorHAnsi" w:cstheme="majorHAnsi"/>
+          <w:sz w:val="28"/>
+          <w:szCs w:val="28"/>
+        </w:rPr>
+        <w:t>Packet Processing/DPDK</w:t>
+      </w:r>
+    </w:p>
+    <w:p>
+      <w:pPr>
+        <w:pStyle w:val="ListParagraph"/>
+        <w:numPr>
+          <w:ilvl w:val="0"/>
+          <w:numId w:val="1"/>
+        </w:numPr>
+        <w:rPr>
+          <w:rFonts w:asciiTheme="majorHAnsi" w:hAnsiTheme="majorHAnsi" w:cstheme="majorHAnsi"/>
+          <w:sz w:val="28"/>
+          <w:szCs w:val="28"/>
+        </w:rPr>
+      </w:pPr>
+      <w:r>
+        <w:rPr>
+          <w:rFonts w:asciiTheme="majorHAnsi" w:hAnsiTheme="majorHAnsi" w:cstheme="majorHAnsi"/>
+          <w:sz w:val="28"/>
+          <w:szCs w:val="28"/>
+        </w:rPr>
         <w:t>Setup</w:t>
       </w:r>
     </w:p>
@@ -908,6 +920,29 @@
       <w:pPr>
         <w:pStyle w:val="ListParagraph"/>
         <w:numPr>
+          <w:ilvl w:val="1"/>
+          <w:numId w:val="1"/>
+        </w:numPr>
+        <w:rPr>
+          <w:rFonts w:asciiTheme="majorHAnsi" w:hAnsiTheme="majorHAnsi" w:cstheme="majorHAnsi"/>
+          <w:sz w:val="28"/>
+          <w:szCs w:val="28"/>
+        </w:rPr>
+      </w:pPr>
+      <w:r>
+        <w:rPr>
+          <w:rFonts w:asciiTheme="majorHAnsi" w:hAnsiTheme="majorHAnsi" w:cstheme="majorHAnsi"/>
+          <w:sz w:val="28"/>
+          <w:szCs w:val="28"/>
+        </w:rPr>
+        <w:lastRenderedPageBreak/>
+        <w:t>No processing mode</w:t>
+      </w:r>
+    </w:p>
+    <w:p>
+      <w:pPr>
+        <w:pStyle w:val="ListParagraph"/>
+        <w:numPr>
           <w:ilvl w:val="0"/>
           <w:numId w:val="1"/>
         </w:numPr>
@@ -967,7 +1002,6 @@
           <w:sz w:val="28"/>
           <w:szCs w:val="28"/>
         </w:rPr>
-        <w:lastRenderedPageBreak/>
         <w:t>Differences to previous work</w:t>
       </w:r>
     </w:p>
@@ -1056,7 +1090,7 @@
           <w:sz w:val="28"/>
           <w:szCs w:val="28"/>
         </w:rPr>
-        <w:t>Initial Results</w:t>
+        <w:t>Performance Evaluation</w:t>
       </w:r>
     </w:p>
     <w:p>
@@ -1144,6 +1178,28 @@
           <w:sz w:val="28"/>
           <w:szCs w:val="28"/>
         </w:rPr>
+        <w:t>Execution time</w:t>
+      </w:r>
+    </w:p>
+    <w:p>
+      <w:pPr>
+        <w:pStyle w:val="ListParagraph"/>
+        <w:numPr>
+          <w:ilvl w:val="1"/>
+          <w:numId w:val="1"/>
+        </w:numPr>
+        <w:rPr>
+          <w:rFonts w:asciiTheme="majorHAnsi" w:hAnsiTheme="majorHAnsi" w:cstheme="majorHAnsi"/>
+          <w:sz w:val="28"/>
+          <w:szCs w:val="28"/>
+        </w:rPr>
+      </w:pPr>
+      <w:r>
+        <w:rPr>
+          <w:rFonts w:asciiTheme="majorHAnsi" w:hAnsiTheme="majorHAnsi" w:cstheme="majorHAnsi"/>
+          <w:sz w:val="28"/>
+          <w:szCs w:val="28"/>
+        </w:rPr>
         <w:t>Progress reflection</w:t>
       </w:r>
     </w:p>
@@ -1166,51 +1222,7 @@
           <w:sz w:val="28"/>
           <w:szCs w:val="28"/>
         </w:rPr>
-        <w:t>Application Improvements</w:t>
-      </w:r>
-    </w:p>
-    <w:p>
-      <w:pPr>
-        <w:pStyle w:val="ListParagraph"/>
-        <w:numPr>
-          <w:ilvl w:val="1"/>
-          <w:numId w:val="1"/>
-        </w:numPr>
-        <w:rPr>
-          <w:rFonts w:asciiTheme="majorHAnsi" w:hAnsiTheme="majorHAnsi" w:cstheme="majorHAnsi"/>
-          <w:sz w:val="28"/>
-          <w:szCs w:val="28"/>
-        </w:rPr>
-      </w:pPr>
-      <w:r>
-        <w:rPr>
-          <w:rFonts w:asciiTheme="majorHAnsi" w:hAnsiTheme="majorHAnsi" w:cstheme="majorHAnsi"/>
-          <w:sz w:val="28"/>
-          <w:szCs w:val="28"/>
-        </w:rPr>
-        <w:t>No processing mode (beyond spec)</w:t>
-      </w:r>
-    </w:p>
-    <w:p>
-      <w:pPr>
-        <w:pStyle w:val="ListParagraph"/>
-        <w:numPr>
-          <w:ilvl w:val="1"/>
-          <w:numId w:val="1"/>
-        </w:numPr>
-        <w:rPr>
-          <w:rFonts w:asciiTheme="majorHAnsi" w:hAnsiTheme="majorHAnsi" w:cstheme="majorHAnsi"/>
-          <w:sz w:val="28"/>
-          <w:szCs w:val="28"/>
-        </w:rPr>
-      </w:pPr>
-      <w:r>
-        <w:rPr>
-          <w:rFonts w:asciiTheme="majorHAnsi" w:hAnsiTheme="majorHAnsi" w:cstheme="majorHAnsi"/>
-          <w:sz w:val="28"/>
-          <w:szCs w:val="28"/>
-        </w:rPr>
-        <w:t>Progress reflection</w:t>
+        <w:t>Future Work</w:t>
       </w:r>
     </w:p>
     <w:p>
@@ -1232,293 +1244,7 @@
           <w:sz w:val="28"/>
           <w:szCs w:val="28"/>
         </w:rPr>
-        <w:t>Final Results</w:t>
-      </w:r>
-    </w:p>
-    <w:p>
-      <w:pPr>
-        <w:pStyle w:val="ListParagraph"/>
-        <w:numPr>
-          <w:ilvl w:val="1"/>
-          <w:numId w:val="1"/>
-        </w:numPr>
-        <w:rPr>
-          <w:rFonts w:asciiTheme="majorHAnsi" w:hAnsiTheme="majorHAnsi" w:cstheme="majorHAnsi"/>
-          <w:sz w:val="28"/>
-          <w:szCs w:val="28"/>
-        </w:rPr>
-      </w:pPr>
-      <w:r>
-        <w:rPr>
-          <w:rFonts w:asciiTheme="majorHAnsi" w:hAnsiTheme="majorHAnsi" w:cstheme="majorHAnsi"/>
-          <w:sz w:val="28"/>
-          <w:szCs w:val="28"/>
-        </w:rPr>
-        <w:t>Overview</w:t>
-      </w:r>
-    </w:p>
-    <w:p>
-      <w:pPr>
-        <w:pStyle w:val="ListParagraph"/>
-        <w:numPr>
-          <w:ilvl w:val="1"/>
-          <w:numId w:val="1"/>
-        </w:numPr>
-        <w:rPr>
-          <w:rFonts w:asciiTheme="majorHAnsi" w:hAnsiTheme="majorHAnsi" w:cstheme="majorHAnsi"/>
-          <w:sz w:val="28"/>
-          <w:szCs w:val="28"/>
-        </w:rPr>
-      </w:pPr>
-      <w:r>
-        <w:rPr>
-          <w:rFonts w:asciiTheme="majorHAnsi" w:hAnsiTheme="majorHAnsi" w:cstheme="majorHAnsi"/>
-          <w:sz w:val="28"/>
-          <w:szCs w:val="28"/>
-        </w:rPr>
-        <w:t>Latency</w:t>
-      </w:r>
-    </w:p>
-    <w:p>
-      <w:pPr>
-        <w:pStyle w:val="ListParagraph"/>
-        <w:numPr>
-          <w:ilvl w:val="1"/>
-          <w:numId w:val="1"/>
-        </w:numPr>
-        <w:rPr>
-          <w:rFonts w:asciiTheme="majorHAnsi" w:hAnsiTheme="majorHAnsi" w:cstheme="majorHAnsi"/>
-          <w:sz w:val="28"/>
-          <w:szCs w:val="28"/>
-        </w:rPr>
-      </w:pPr>
-      <w:r>
-        <w:rPr>
-          <w:rFonts w:asciiTheme="majorHAnsi" w:hAnsiTheme="majorHAnsi" w:cstheme="majorHAnsi"/>
-          <w:sz w:val="28"/>
-          <w:szCs w:val="28"/>
-        </w:rPr>
-        <w:t>CPU utilisation</w:t>
-      </w:r>
-    </w:p>
-    <w:p>
-      <w:pPr>
-        <w:pStyle w:val="ListParagraph"/>
-        <w:numPr>
-          <w:ilvl w:val="1"/>
-          <w:numId w:val="1"/>
-        </w:numPr>
-        <w:rPr>
-          <w:rFonts w:asciiTheme="majorHAnsi" w:hAnsiTheme="majorHAnsi" w:cstheme="majorHAnsi"/>
-          <w:sz w:val="28"/>
-          <w:szCs w:val="28"/>
-        </w:rPr>
-      </w:pPr>
-      <w:r>
-        <w:rPr>
-          <w:rFonts w:asciiTheme="majorHAnsi" w:hAnsiTheme="majorHAnsi" w:cstheme="majorHAnsi"/>
-          <w:sz w:val="28"/>
-          <w:szCs w:val="28"/>
-        </w:rPr>
-        <w:t>Progress reflection</w:t>
-      </w:r>
-    </w:p>
-    <w:p>
-      <w:pPr>
-        <w:pStyle w:val="ListParagraph"/>
-        <w:numPr>
-          <w:ilvl w:val="0"/>
-          <w:numId w:val="1"/>
-        </w:numPr>
-        <w:rPr>
-          <w:rFonts w:asciiTheme="majorHAnsi" w:hAnsiTheme="majorHAnsi" w:cstheme="majorHAnsi"/>
-          <w:sz w:val="28"/>
-          <w:szCs w:val="28"/>
-        </w:rPr>
-      </w:pPr>
-      <w:r>
-        <w:rPr>
-          <w:rFonts w:asciiTheme="majorHAnsi" w:hAnsiTheme="majorHAnsi" w:cstheme="majorHAnsi"/>
-          <w:sz w:val="28"/>
-          <w:szCs w:val="28"/>
-        </w:rPr>
-        <w:t>Discussion</w:t>
-      </w:r>
-    </w:p>
-    <w:p>
-      <w:pPr>
-        <w:pStyle w:val="ListParagraph"/>
-        <w:numPr>
-          <w:ilvl w:val="1"/>
-          <w:numId w:val="1"/>
-        </w:numPr>
-        <w:rPr>
-          <w:rFonts w:asciiTheme="majorHAnsi" w:hAnsiTheme="majorHAnsi" w:cstheme="majorHAnsi"/>
-          <w:sz w:val="28"/>
-          <w:szCs w:val="28"/>
-        </w:rPr>
-      </w:pPr>
-      <w:r>
-        <w:rPr>
-          <w:rFonts w:asciiTheme="majorHAnsi" w:hAnsiTheme="majorHAnsi" w:cstheme="majorHAnsi"/>
-          <w:sz w:val="28"/>
-          <w:szCs w:val="28"/>
-        </w:rPr>
-        <w:t>Specification</w:t>
-      </w:r>
-    </w:p>
-    <w:p>
-      <w:pPr>
-        <w:pStyle w:val="ListParagraph"/>
-        <w:numPr>
-          <w:ilvl w:val="1"/>
-          <w:numId w:val="1"/>
-        </w:numPr>
-        <w:rPr>
-          <w:rFonts w:asciiTheme="majorHAnsi" w:hAnsiTheme="majorHAnsi" w:cstheme="majorHAnsi"/>
-          <w:sz w:val="28"/>
-          <w:szCs w:val="28"/>
-        </w:rPr>
-      </w:pPr>
-      <w:r>
-        <w:rPr>
-          <w:rFonts w:asciiTheme="majorHAnsi" w:hAnsiTheme="majorHAnsi" w:cstheme="majorHAnsi"/>
-          <w:sz w:val="28"/>
-          <w:szCs w:val="28"/>
-        </w:rPr>
-        <w:t>Results</w:t>
-      </w:r>
-    </w:p>
-    <w:p>
-      <w:pPr>
-        <w:pStyle w:val="ListParagraph"/>
-        <w:numPr>
-          <w:ilvl w:val="1"/>
-          <w:numId w:val="1"/>
-        </w:numPr>
-        <w:rPr>
-          <w:rFonts w:asciiTheme="majorHAnsi" w:hAnsiTheme="majorHAnsi" w:cstheme="majorHAnsi"/>
-          <w:sz w:val="28"/>
-          <w:szCs w:val="28"/>
-        </w:rPr>
-      </w:pPr>
-      <w:r>
-        <w:rPr>
-          <w:rFonts w:asciiTheme="majorHAnsi" w:hAnsiTheme="majorHAnsi" w:cstheme="majorHAnsi"/>
-          <w:sz w:val="28"/>
-          <w:szCs w:val="28"/>
-        </w:rPr>
-        <w:t>Usefulness</w:t>
-      </w:r>
-    </w:p>
-    <w:p>
-      <w:pPr>
-        <w:pStyle w:val="ListParagraph"/>
-        <w:numPr>
-          <w:ilvl w:val="1"/>
-          <w:numId w:val="1"/>
-        </w:numPr>
-        <w:rPr>
-          <w:rFonts w:asciiTheme="majorHAnsi" w:hAnsiTheme="majorHAnsi" w:cstheme="majorHAnsi"/>
-          <w:sz w:val="28"/>
-          <w:szCs w:val="28"/>
-        </w:rPr>
-      </w:pPr>
-      <w:r>
-        <w:rPr>
-          <w:rFonts w:asciiTheme="majorHAnsi" w:hAnsiTheme="majorHAnsi" w:cstheme="majorHAnsi"/>
-          <w:sz w:val="28"/>
-          <w:szCs w:val="28"/>
-        </w:rPr>
-        <w:t>DPDK port</w:t>
-      </w:r>
-    </w:p>
-    <w:p>
-      <w:pPr>
-        <w:pStyle w:val="ListParagraph"/>
-        <w:numPr>
-          <w:ilvl w:val="1"/>
-          <w:numId w:val="1"/>
-        </w:numPr>
-        <w:rPr>
-          <w:rFonts w:asciiTheme="majorHAnsi" w:hAnsiTheme="majorHAnsi" w:cstheme="majorHAnsi"/>
-          <w:sz w:val="28"/>
-          <w:szCs w:val="28"/>
-        </w:rPr>
-      </w:pPr>
-      <w:r>
-        <w:rPr>
-          <w:rFonts w:asciiTheme="majorHAnsi" w:hAnsiTheme="majorHAnsi" w:cstheme="majorHAnsi"/>
-          <w:sz w:val="28"/>
-          <w:szCs w:val="28"/>
-        </w:rPr>
-        <w:t>Future work</w:t>
-      </w:r>
-    </w:p>
-    <w:p>
-      <w:pPr>
-        <w:pStyle w:val="ListParagraph"/>
-        <w:numPr>
-          <w:ilvl w:val="0"/>
-          <w:numId w:val="1"/>
-        </w:numPr>
-        <w:rPr>
-          <w:rFonts w:asciiTheme="majorHAnsi" w:hAnsiTheme="majorHAnsi" w:cstheme="majorHAnsi"/>
-          <w:sz w:val="28"/>
-          <w:szCs w:val="28"/>
-        </w:rPr>
-      </w:pPr>
-      <w:r>
-        <w:rPr>
-          <w:rFonts w:asciiTheme="majorHAnsi" w:hAnsiTheme="majorHAnsi" w:cstheme="majorHAnsi"/>
-          <w:sz w:val="28"/>
-          <w:szCs w:val="28"/>
-        </w:rPr>
         <w:t>Conclusions</w:t>
-      </w:r>
-    </w:p>
-    <w:p>
-      <w:pPr>
-        <w:pStyle w:val="ListParagraph"/>
-        <w:numPr>
-          <w:ilvl w:val="0"/>
-          <w:numId w:val="1"/>
-        </w:numPr>
-        <w:rPr>
-          <w:rFonts w:asciiTheme="majorHAnsi" w:hAnsiTheme="majorHAnsi" w:cstheme="majorHAnsi"/>
-          <w:sz w:val="28"/>
-          <w:szCs w:val="28"/>
-        </w:rPr>
-      </w:pPr>
-      <w:r>
-        <w:rPr>
-          <w:rFonts w:asciiTheme="majorHAnsi" w:hAnsiTheme="majorHAnsi" w:cstheme="majorHAnsi"/>
-          <w:sz w:val="28"/>
-          <w:szCs w:val="28"/>
-        </w:rPr>
-        <w:t>Appendices</w:t>
-      </w:r>
-    </w:p>
-    <w:p>
-      <w:pPr>
-        <w:pStyle w:val="ListParagraph"/>
-        <w:numPr>
-          <w:ilvl w:val="1"/>
-          <w:numId w:val="1"/>
-        </w:numPr>
-        <w:rPr>
-          <w:rFonts w:asciiTheme="majorHAnsi" w:hAnsiTheme="majorHAnsi" w:cstheme="majorHAnsi"/>
-          <w:sz w:val="28"/>
-          <w:szCs w:val="28"/>
-        </w:rPr>
-      </w:pPr>
-      <w:r>
-        <w:rPr>
-          <w:rFonts w:asciiTheme="majorHAnsi" w:hAnsiTheme="majorHAnsi" w:cstheme="majorHAnsi"/>
-          <w:sz w:val="28"/>
-          <w:szCs w:val="28"/>
-        </w:rPr>
-        <w:t>Tables of results</w:t>
       </w:r>
     </w:p>
     <w:p>
@@ -1554,7 +1280,7 @@
 </file>
 
 <file path=word/numbering.xml><?xml version="1.0" encoding="utf-8"?>
-<w:numbering xmlns:wpc="http://schemas.microsoft.com/office/word/2010/wordprocessingCanvas" xmlns:cx="http://schemas.microsoft.com/office/drawing/2014/chartex" xmlns:cx1="http://schemas.microsoft.com/office/drawing/2015/9/8/chartex" xmlns:cx2="http://schemas.microsoft.com/office/drawing/2015/10/21/chartex" xmlns:cx3="http://schemas.microsoft.com/office/drawing/2016/5/9/chartex" xmlns:cx4="http://schemas.microsoft.com/office/drawing/2016/5/10/chartex" xmlns:cx5="http://schemas.microsoft.com/office/drawing/2016/5/11/chartex" xmlns:cx6="http://schemas.microsoft.com/office/drawing/2016/5/12/chartex" xmlns:cx7="http://schemas.microsoft.com/office/drawing/2016/5/13/chartex" xmlns:cx8="http://schemas.microsoft.com/office/drawing/2016/5/14/chartex" xmlns:mc="http://schemas.openxmlformats.org/markup-compatibility/2006" xmlns:aink="http://schemas.microsoft.com/office/drawing/2016/ink" xmlns:am3d="http://schemas.microsoft.com/office/drawing/2017/model3d" xmlns:o="urn:schemas-microsoft-com:office:office" xmlns:oel="http://schemas.microsoft.com/office/2019/extlst" xmlns:r="http://schemas.openxmlformats.org/officeDocument/2006/relationships" xmlns:m="http://schemas.openxmlformats.org/officeDocument/2006/math" xmlns:v="urn:schemas-microsoft-com:vml" xmlns:wp14="http://schemas.microsoft.com/office/word/2010/wordprocessingDrawing" xmlns:wp="http://schemas.openxmlformats.org/drawingml/2006/wordprocessingDrawing" xmlns:w10="urn:schemas-microsoft-com:office:word" xmlns:w="http://schemas.openxmlformats.org/wordprocessingml/2006/main" xmlns:w14="http://schemas.microsoft.com/office/word/2010/wordml" xmlns:w15="http://schemas.microsoft.com/office/word/2012/wordml" xmlns:w16cex="http://schemas.microsoft.com/office/word/2018/wordml/cex" xmlns:w16cid="http://schemas.microsoft.com/office/word/2016/wordml/cid" xmlns:w16="http://schemas.microsoft.com/office/word/2018/wordml" xmlns:w16du="http://schemas.microsoft.com/office/word/2023/wordml/word16du" xmlns:w16sdtdh="http://schemas.microsoft.com/office/word/2020/wordml/sdtdatahash" xmlns:w16se="http://schemas.microsoft.com/office/word/2015/wordml/symex" xmlns:wpg="http://schemas.microsoft.com/office/word/2010/wordprocessingGroup" xmlns:wpi="http://schemas.microsoft.com/office/word/2010/wordprocessingInk" xmlns:wne="http://schemas.microsoft.com/office/word/2006/wordml" xmlns:wps="http://schemas.microsoft.com/office/word/2010/wordprocessingShape" mc:Ignorable="w14 w15 w16se w16cid w16 w16cex w16sdtdh wp14">
+<w:numbering xmlns:wpc="http://schemas.microsoft.com/office/word/2010/wordprocessingCanvas" xmlns:cx="http://schemas.microsoft.com/office/drawing/2014/chartex" xmlns:cx1="http://schemas.microsoft.com/office/drawing/2015/9/8/chartex" xmlns:cx2="http://schemas.microsoft.com/office/drawing/2015/10/21/chartex" xmlns:cx3="http://schemas.microsoft.com/office/drawing/2016/5/9/chartex" xmlns:cx4="http://schemas.microsoft.com/office/drawing/2016/5/10/chartex" xmlns:cx5="http://schemas.microsoft.com/office/drawing/2016/5/11/chartex" xmlns:cx6="http://schemas.microsoft.com/office/drawing/2016/5/12/chartex" xmlns:cx7="http://schemas.microsoft.com/office/drawing/2016/5/13/chartex" xmlns:cx8="http://schemas.microsoft.com/office/drawing/2016/5/14/chartex" xmlns:mc="http://schemas.openxmlformats.org/markup-compatibility/2006" xmlns:aink="http://schemas.microsoft.com/office/drawing/2016/ink" xmlns:am3d="http://schemas.microsoft.com/office/drawing/2017/model3d" xmlns:o="urn:schemas-microsoft-com:office:office" xmlns:oel="http://schemas.microsoft.com/office/2019/extlst" xmlns:r="http://schemas.openxmlformats.org/officeDocument/2006/relationships" xmlns:m="http://schemas.openxmlformats.org/officeDocument/2006/math" xmlns:v="urn:schemas-microsoft-com:vml" xmlns:wp14="http://schemas.microsoft.com/office/word/2010/wordprocessingDrawing" xmlns:wp="http://schemas.openxmlformats.org/drawingml/2006/wordprocessingDrawing" xmlns:w10="urn:schemas-microsoft-com:office:word" xmlns:w="http://schemas.openxmlformats.org/wordprocessingml/2006/main" xmlns:w14="http://schemas.microsoft.com/office/word/2010/wordml" xmlns:w15="http://schemas.microsoft.com/office/word/2012/wordml" xmlns:w16cex="http://schemas.microsoft.com/office/word/2018/wordml/cex" xmlns:w16cid="http://schemas.microsoft.com/office/word/2016/wordml/cid" xmlns:w16="http://schemas.microsoft.com/office/word/2018/wordml" xmlns:w16sdtdh="http://schemas.microsoft.com/office/word/2020/wordml/sdtdatahash" xmlns:w16se="http://schemas.microsoft.com/office/word/2015/wordml/symex" xmlns:wpg="http://schemas.microsoft.com/office/word/2010/wordprocessingGroup" xmlns:wpi="http://schemas.microsoft.com/office/word/2010/wordprocessingInk" xmlns:wne="http://schemas.microsoft.com/office/word/2006/wordml" xmlns:wps="http://schemas.microsoft.com/office/word/2010/wordprocessingShape" mc:Ignorable="w14 w15 w16se w16cid w16 w16cex w16sdtdh wp14">
   <w:abstractNum w:abstractNumId="0" w15:restartNumberingAfterBreak="0">
     <w:nsid w:val="516003E9"/>
     <w:multiLevelType w:val="hybridMultilevel"/>

</xml_diff>